<commit_message>
use case doc att
</commit_message>
<xml_diff>
--- a/Documentation/Relacao de Casos de Uso.docx
+++ b/Documentation/Relacao de Casos de Uso.docx
@@ -172,10 +172,10 @@
           <w:noProof/>
         </w:rPr>
         <w:drawing>
-          <wp:inline distT="0" distB="0" distL="0" distR="0" wp14:anchorId="56CBF90A" wp14:editId="301BD374">
-            <wp:extent cx="5934075" cy="4832603"/>
-            <wp:effectExtent l="19050" t="19050" r="9525" b="25400"/>
-            <wp:docPr id="4" name="Imagem 4"/>
+          <wp:inline distT="0" distB="0" distL="0" distR="0" wp14:anchorId="2795AE73" wp14:editId="15864F1F">
+            <wp:extent cx="6410960" cy="6200775"/>
+            <wp:effectExtent l="0" t="0" r="8890" b="9525"/>
+            <wp:docPr id="1" name="Imagem 1"/>
             <wp:cNvGraphicFramePr>
               <a:graphicFrameLocks xmlns:a="http://schemas.openxmlformats.org/drawingml/2006/main" noChangeAspect="1"/>
             </wp:cNvGraphicFramePr>
@@ -183,7 +183,7 @@
               <a:graphicData uri="http://schemas.openxmlformats.org/drawingml/2006/picture">
                 <pic:pic xmlns:pic="http://schemas.openxmlformats.org/drawingml/2006/picture">
                   <pic:nvPicPr>
-                    <pic:cNvPr id="0" name="Picture 5"/>
+                    <pic:cNvPr id="0" name="Picture 1"/>
                     <pic:cNvPicPr>
                       <a:picLocks noChangeAspect="1" noChangeArrowheads="1"/>
                     </pic:cNvPicPr>
@@ -204,16 +204,14 @@
                   <pic:spPr bwMode="auto">
                     <a:xfrm>
                       <a:off x="0" y="0"/>
-                      <a:ext cx="5940394" cy="4837749"/>
+                      <a:ext cx="6410960" cy="6200775"/>
                     </a:xfrm>
                     <a:prstGeom prst="rect">
                       <a:avLst/>
                     </a:prstGeom>
                     <a:noFill/>
                     <a:ln>
-                      <a:solidFill>
-                        <a:schemeClr val="tx1"/>
-                      </a:solidFill>
+                      <a:noFill/>
                     </a:ln>
                   </pic:spPr>
                 </pic:pic>
@@ -391,7 +389,7 @@
     </w:p>
     <w:p>
       <w:pPr>
-        <w:ind w:left="709"/>
+        <w:ind w:left="851"/>
         <w:rPr>
           <w:rFonts w:ascii="Arial" w:eastAsia="Arial" w:hAnsi="Arial" w:cs="Arial"/>
         </w:rPr>
@@ -453,7 +451,7 @@
           <w:sz w:val="24"/>
           <w:szCs w:val="24"/>
         </w:rPr>
-        <w:t>Solicitar dados de usuário a partir de e-mail e senha</w:t>
+        <w:t>Realizar login</w:t>
       </w:r>
     </w:p>
     <w:p>
@@ -471,7 +469,7 @@
     </w:p>
     <w:p>
       <w:pPr>
-        <w:ind w:left="709"/>
+        <w:ind w:left="851"/>
         <w:rPr>
           <w:rFonts w:ascii="Arial" w:eastAsia="Arial" w:hAnsi="Arial" w:cs="Arial"/>
         </w:rPr>
@@ -486,7 +484,19 @@
         <w:rPr>
           <w:rFonts w:ascii="Arial" w:eastAsia="Arial" w:hAnsi="Arial" w:cs="Arial"/>
         </w:rPr>
-        <w:t xml:space="preserve">: a aplicação externa será capaz de solicitar os dados do cliente a partir do login. Com os dados corretos, a aplicação solicitante terá um </w:t>
+        <w:t xml:space="preserve">: a aplicação externa será capaz de solicitar os dados do cliente a partir do </w:t>
+      </w:r>
+      <w:r>
+        <w:rPr>
+          <w:rFonts w:ascii="Arial" w:eastAsia="Arial" w:hAnsi="Arial" w:cs="Arial"/>
+        </w:rPr>
+        <w:t>e-mail e senha</w:t>
+      </w:r>
+      <w:r>
+        <w:rPr>
+          <w:rFonts w:ascii="Arial" w:eastAsia="Arial" w:hAnsi="Arial" w:cs="Arial"/>
+        </w:rPr>
+        <w:t xml:space="preserve">. Com os dados corretos, a aplicação solicitante terá um </w:t>
       </w:r>
       <w:r>
         <w:rPr>
@@ -495,6 +505,14 @@
           <w:iCs/>
         </w:rPr>
         <w:t>token</w:t>
+      </w:r>
+      <w:r>
+        <w:rPr>
+          <w:rFonts w:ascii="Arial" w:eastAsia="Arial" w:hAnsi="Arial" w:cs="Arial"/>
+          <w:i/>
+          <w:iCs/>
+        </w:rPr>
+        <w:t xml:space="preserve"> de autenticação</w:t>
       </w:r>
       <w:r>
         <w:rPr>
@@ -565,7 +583,7 @@
     </w:p>
     <w:p>
       <w:pPr>
-        <w:ind w:left="709"/>
+        <w:ind w:left="851"/>
         <w:rPr>
           <w:rFonts w:ascii="Arial" w:eastAsia="Arial" w:hAnsi="Arial" w:cs="Arial"/>
         </w:rPr>
@@ -627,57 +645,20 @@
           <w:sz w:val="24"/>
           <w:szCs w:val="24"/>
         </w:rPr>
-        <w:t xml:space="preserve"> </w:t>
-      </w:r>
-      <w:r>
+        <w:t>Acessar dados de reserva de usuário</w:t>
+      </w:r>
+    </w:p>
+    <w:p>
+      <w:pPr>
+        <w:tabs>
+          <w:tab w:val="left" w:pos="360"/>
+        </w:tabs>
+        <w:ind w:left="566"/>
         <w:rPr>
           <w:rFonts w:ascii="Arial" w:eastAsia="Arial" w:hAnsi="Arial" w:cs="Arial"/>
           <w:b/>
           <w:sz w:val="24"/>
           <w:szCs w:val="24"/>
-        </w:rPr>
-        <w:t>Reservar Quarto</w:t>
-      </w:r>
-    </w:p>
-    <w:p>
-      <w:pPr>
-        <w:ind w:left="709"/>
-        <w:rPr>
-          <w:rFonts w:ascii="Arial" w:eastAsia="Arial" w:hAnsi="Arial" w:cs="Arial"/>
-        </w:rPr>
-      </w:pPr>
-    </w:p>
-    <w:p>
-      <w:pPr>
-        <w:ind w:left="709" w:right="256"/>
-        <w:rPr>
-          <w:rFonts w:ascii="Arial" w:eastAsia="Arial" w:hAnsi="Arial" w:cs="Arial"/>
-        </w:rPr>
-      </w:pPr>
-      <w:r>
-        <w:rPr>
-          <w:rFonts w:ascii="Arial" w:eastAsia="Arial" w:hAnsi="Arial" w:cs="Arial"/>
-        </w:rPr>
-        <w:t>Esse caso de uso consiste</w:t>
-      </w:r>
-      <w:r>
-        <w:rPr>
-          <w:rFonts w:ascii="Arial" w:eastAsia="Arial" w:hAnsi="Arial" w:cs="Arial"/>
-        </w:rPr>
-        <w:t xml:space="preserve"> em</w:t>
-      </w:r>
-      <w:r>
-        <w:rPr>
-          <w:rFonts w:ascii="Arial" w:eastAsia="Arial" w:hAnsi="Arial" w:cs="Arial"/>
-        </w:rPr>
-        <w:t xml:space="preserve">: ser capaz de reservar quarto. </w:t>
-      </w:r>
-    </w:p>
-    <w:p>
-      <w:pPr>
-        <w:ind w:left="709" w:right="256"/>
-        <w:rPr>
-          <w:rFonts w:ascii="Arial" w:eastAsia="Arial" w:hAnsi="Arial" w:cs="Arial"/>
         </w:rPr>
       </w:pPr>
     </w:p>
@@ -705,14 +686,70 @@
           <w:sz w:val="24"/>
           <w:szCs w:val="24"/>
         </w:rPr>
-        <w:t>Solicitar lista de estabelecimento cadastrados</w:t>
-      </w:r>
-    </w:p>
-    <w:p>
-      <w:pPr>
+        <w:t xml:space="preserve"> </w:t>
+      </w:r>
+      <w:r>
+        <w:rPr>
+          <w:rFonts w:ascii="Arial" w:eastAsia="Arial" w:hAnsi="Arial" w:cs="Arial"/>
+          <w:b/>
+          <w:sz w:val="24"/>
+          <w:szCs w:val="24"/>
+        </w:rPr>
+        <w:t>Reservar Quarto</w:t>
+      </w:r>
+    </w:p>
+    <w:p>
+      <w:pPr>
+        <w:ind w:left="709"/>
+        <w:rPr>
+          <w:rFonts w:ascii="Arial" w:eastAsia="Arial" w:hAnsi="Arial" w:cs="Arial"/>
+        </w:rPr>
+      </w:pPr>
+    </w:p>
+    <w:p>
+      <w:pPr>
+        <w:ind w:left="851"/>
+        <w:rPr>
+          <w:rFonts w:ascii="Arial" w:eastAsia="Arial" w:hAnsi="Arial" w:cs="Arial"/>
+        </w:rPr>
+      </w:pPr>
+      <w:r>
+        <w:rPr>
+          <w:rFonts w:ascii="Arial" w:eastAsia="Arial" w:hAnsi="Arial" w:cs="Arial"/>
+        </w:rPr>
+        <w:t>Esse caso de uso consiste</w:t>
+      </w:r>
+      <w:r>
+        <w:rPr>
+          <w:rFonts w:ascii="Arial" w:eastAsia="Arial" w:hAnsi="Arial" w:cs="Arial"/>
+        </w:rPr>
+        <w:t xml:space="preserve"> em</w:t>
+      </w:r>
+      <w:r>
+        <w:rPr>
+          <w:rFonts w:ascii="Arial" w:eastAsia="Arial" w:hAnsi="Arial" w:cs="Arial"/>
+        </w:rPr>
+        <w:t xml:space="preserve">: ser capaz de reservar quarto. </w:t>
+      </w:r>
+    </w:p>
+    <w:p>
+      <w:pPr>
+        <w:ind w:left="709" w:right="256"/>
+        <w:rPr>
+          <w:rFonts w:ascii="Arial" w:eastAsia="Arial" w:hAnsi="Arial" w:cs="Arial"/>
+        </w:rPr>
+      </w:pPr>
+    </w:p>
+    <w:p>
+      <w:pPr>
+        <w:numPr>
+          <w:ilvl w:val="1"/>
+          <w:numId w:val="2"/>
+        </w:numPr>
         <w:tabs>
           <w:tab w:val="left" w:pos="360"/>
         </w:tabs>
+        <w:ind w:left="566"/>
         <w:rPr>
           <w:rFonts w:ascii="Arial" w:eastAsia="Arial" w:hAnsi="Arial" w:cs="Arial"/>
           <w:b/>
@@ -720,10 +757,32 @@
           <w:szCs w:val="24"/>
         </w:rPr>
       </w:pPr>
-    </w:p>
-    <w:p>
-      <w:pPr>
-        <w:ind w:left="709" w:right="256"/>
+      <w:r>
+        <w:rPr>
+          <w:rFonts w:ascii="Arial" w:eastAsia="Arial" w:hAnsi="Arial" w:cs="Arial"/>
+          <w:b/>
+          <w:sz w:val="24"/>
+          <w:szCs w:val="24"/>
+        </w:rPr>
+        <w:t>Acessar dados de reserva de usuário</w:t>
+      </w:r>
+    </w:p>
+    <w:p>
+      <w:pPr>
+        <w:tabs>
+          <w:tab w:val="left" w:pos="360"/>
+        </w:tabs>
+        <w:rPr>
+          <w:rFonts w:ascii="Arial" w:eastAsia="Arial" w:hAnsi="Arial" w:cs="Arial"/>
+          <w:b/>
+          <w:sz w:val="24"/>
+          <w:szCs w:val="24"/>
+        </w:rPr>
+      </w:pPr>
+    </w:p>
+    <w:p>
+      <w:pPr>
+        <w:ind w:left="851"/>
         <w:rPr>
           <w:rFonts w:ascii="Arial" w:eastAsia="Arial" w:hAnsi="Arial" w:cs="Arial"/>
         </w:rPr>
@@ -738,13 +797,19 @@
         <w:rPr>
           <w:rFonts w:ascii="Arial" w:eastAsia="Arial" w:hAnsi="Arial" w:cs="Arial"/>
         </w:rPr>
-        <w:t>e: acessar informações dos estabelecimentos cadastrados</w:t>
-      </w:r>
-      <w:r>
-        <w:rPr>
-          <w:rFonts w:ascii="Arial" w:eastAsia="Arial" w:hAnsi="Arial" w:cs="Arial"/>
-        </w:rPr>
-        <w:t>.</w:t>
+        <w:t xml:space="preserve">e: acessar informações </w:t>
+      </w:r>
+      <w:r>
+        <w:rPr>
+          <w:rFonts w:ascii="Arial" w:eastAsia="Arial" w:hAnsi="Arial" w:cs="Arial"/>
+        </w:rPr>
+        <w:t>de reservas já realizadas pelo usuário.</w:t>
+      </w:r>
+      <w:r>
+        <w:rPr>
+          <w:rFonts w:ascii="Arial" w:eastAsia="Arial" w:hAnsi="Arial" w:cs="Arial"/>
+        </w:rPr>
+        <w:t xml:space="preserve"> Usuários devem ser autenticados para poderem acessar as reservas.</w:t>
       </w:r>
     </w:p>
     <w:sectPr>

</xml_diff>